<commit_message>
Changed the prebuild computer doc
edited the new article file for prebuilt computers
</commit_message>
<xml_diff>
--- a/articles/Ferdigbygde datamaskiner skrivdocx.docx
+++ b/articles/Ferdigbygde datamaskiner skrivdocx.docx
@@ -7,12 +7,14 @@
         <w:rPr>
           <w:b/>
           <w:sz w:val="32"/>
+          <w:lang w:val="en-GB"/>
         </w:rPr>
       </w:pPr>
       <w:r>
         <w:rPr>
           <w:b/>
           <w:sz w:val="32"/>
+          <w:lang w:val="en-GB"/>
         </w:rPr>
         <w:t>PC</w:t>
       </w:r>
@@ -20,212 +22,911 @@
     <w:p>
       <w:pPr>
         <w:rPr>
-          <w:sz w:val="24"/>
-        </w:rPr>
-      </w:pPr>
-      <w:r>
-        <w:rPr>
-          <w:sz w:val="24"/>
-        </w:rPr>
-        <w:t>Ferdigbygde PC, pris, forventninger, leverandører, stasjonær, hobby</w:t>
-      </w:r>
-    </w:p>
-    <w:p>
-      <w:pPr>
-        <w:rPr>
-          <w:sz w:val="24"/>
-        </w:rPr>
-      </w:pPr>
-    </w:p>
-    <w:p>
-      <w:pPr>
-        <w:rPr>
-          <w:sz w:val="24"/>
-        </w:rPr>
-      </w:pPr>
-    </w:p>
-    <w:p>
-      <w:pPr>
-        <w:rPr>
-          <w:sz w:val="24"/>
-        </w:rPr>
-      </w:pPr>
-      <w:r>
-        <w:rPr>
-          <w:sz w:val="24"/>
-        </w:rPr>
-        <w:t xml:space="preserve">Det er mye som inngår </w:t>
-      </w:r>
-      <w:r>
-        <w:rPr>
-          <w:sz w:val="24"/>
-        </w:rPr>
-        <w:t>i datamaskiner, det er stor variasjonsbredde, derfor er det en god ide å sette seg inn i hva slags behov en ønsker.</w:t>
-      </w:r>
-    </w:p>
-    <w:p>
-      <w:pPr>
-        <w:rPr>
-          <w:sz w:val="24"/>
+          <w:i/>
+          <w:sz w:val="24"/>
+          <w:u w:val="single"/>
+          <w:lang w:val="en-GB"/>
+        </w:rPr>
+      </w:pPr>
+      <w:r>
+        <w:rPr>
+          <w:i/>
+          <w:sz w:val="24"/>
+          <w:lang w:val="en-GB"/>
+        </w:rPr>
+        <w:t>When buying a new prebuild computer, it’s important that you choose a computer that fits your needs, therefore you should familiarize yourself with the different variation</w:t>
+      </w:r>
+      <w:r>
+        <w:rPr>
+          <w:i/>
+          <w:sz w:val="24"/>
+          <w:lang w:val="en-GB"/>
+        </w:rPr>
+        <w:t>s</w:t>
+      </w:r>
+      <w:r>
+        <w:rPr>
+          <w:i/>
+          <w:sz w:val="24"/>
+          <w:lang w:val="en-GB"/>
+        </w:rPr>
+        <w:t xml:space="preserve"> that prebuilt computers has to offer. </w:t>
+      </w:r>
+      <w:r>
+        <w:rPr>
+          <w:i/>
+          <w:sz w:val="24"/>
+          <w:lang w:val="en-GB"/>
+        </w:rPr>
+        <w:t>Hopefully this article will supply you with some insights on prebuild computers</w:t>
+      </w:r>
+      <w:r>
+        <w:rPr>
+          <w:i/>
+          <w:sz w:val="24"/>
+          <w:lang w:val="en-GB"/>
+        </w:rPr>
+        <w:t>.</w:t>
+      </w:r>
+      <w:r>
+        <w:rPr>
+          <w:i/>
+          <w:sz w:val="24"/>
+          <w:u w:val="single"/>
+          <w:lang w:val="en-GB"/>
+        </w:rPr>
+        <w:t xml:space="preserve"> </w:t>
+      </w:r>
+    </w:p>
+    <w:p>
+      <w:pPr>
+        <w:rPr>
+          <w:i/>
+          <w:sz w:val="24"/>
+          <w:u w:val="single"/>
+          <w:lang w:val="en-GB"/>
+        </w:rPr>
+      </w:pPr>
+      <w:r>
+        <w:rPr>
+          <w:i/>
+          <w:sz w:val="24"/>
+          <w:lang w:val="en-GB"/>
+        </w:rPr>
+        <w:t>Prebuild computers will var</w:t>
+      </w:r>
+      <w:r>
+        <w:rPr>
+          <w:i/>
+          <w:sz w:val="24"/>
+          <w:lang w:val="en-GB"/>
+        </w:rPr>
+        <w:t>y</w:t>
+      </w:r>
+      <w:r>
+        <w:rPr>
+          <w:i/>
+          <w:sz w:val="24"/>
+          <w:lang w:val="en-GB"/>
+        </w:rPr>
+        <w:t xml:space="preserve"> from a wide price range depending on supplier and components, while the start price can start from </w:t>
+      </w:r>
+      <w:r>
+        <w:rPr>
+          <w:i/>
+          <w:sz w:val="24"/>
+          <w:lang w:val="en-GB"/>
+        </w:rPr>
+        <w:t>500 euros</w:t>
+      </w:r>
+      <w:r>
+        <w:rPr>
+          <w:i/>
+          <w:sz w:val="24"/>
+          <w:lang w:val="en-GB"/>
+        </w:rPr>
+        <w:t xml:space="preserve">, </w:t>
+      </w:r>
+      <w:r>
+        <w:rPr>
+          <w:i/>
+          <w:sz w:val="24"/>
+          <w:lang w:val="en-GB"/>
+        </w:rPr>
+        <w:t>and usually goes up to 2000 euros</w:t>
+      </w:r>
+    </w:p>
+    <w:p>
+      <w:pPr>
+        <w:rPr>
+          <w:i/>
+          <w:sz w:val="24"/>
+          <w:lang w:val="en-GB"/>
+        </w:rPr>
+      </w:pPr>
+      <w:r>
+        <w:rPr>
+          <w:i/>
+          <w:sz w:val="24"/>
+          <w:lang w:val="en-GB"/>
+        </w:rPr>
+        <w:t xml:space="preserve">When it comes to suppliers, there are several who offer their product, among the most </w:t>
+      </w:r>
+      <w:r>
+        <w:rPr>
+          <w:i/>
+          <w:sz w:val="24"/>
+          <w:lang w:val="en-GB"/>
+        </w:rPr>
+        <w:t>well-known</w:t>
+      </w:r>
+      <w:r>
+        <w:rPr>
+          <w:i/>
+          <w:sz w:val="24"/>
+          <w:lang w:val="en-GB"/>
+        </w:rPr>
+        <w:t xml:space="preserve"> there are, Apple, Lenovo, HP, Acer, etc. Most suppliers come with Windows operating system by default, except from Apple, which is using MAC operating system instead. The main differences between these two operating systems are, Design, Compatibility, Reliability, Price, and Software</w:t>
+      </w:r>
+      <w:r>
+        <w:rPr>
+          <w:i/>
+          <w:sz w:val="24"/>
+          <w:lang w:val="en-GB"/>
+        </w:rPr>
+        <w:t>.</w:t>
+      </w:r>
+    </w:p>
+    <w:p>
+      <w:pPr>
+        <w:rPr>
+          <w:i/>
+          <w:sz w:val="24"/>
+          <w:lang w:val="en-GB"/>
+        </w:rPr>
+      </w:pPr>
+      <w:r>
+        <w:rPr>
+          <w:sz w:val="24"/>
+          <w:lang w:val="en-GB"/>
+        </w:rPr>
+        <w:t>Also, you should have a plan for the amount you’re willing to spend. Entry price for prebuilt computers usually starts at 500 € and can go up to 2000 € depending on supplier and components</w:t>
+      </w:r>
+    </w:p>
+    <w:p>
+      <w:pPr>
+        <w:rPr>
+          <w:sz w:val="24"/>
+          <w:lang w:val="en-GB"/>
+        </w:rPr>
+      </w:pPr>
+      <w:r>
+        <w:rPr>
+          <w:sz w:val="24"/>
+          <w:lang w:val="en-GB"/>
+        </w:rPr>
+        <w:t>If you’d want</w:t>
+      </w:r>
+      <w:r>
+        <w:rPr>
+          <w:sz w:val="24"/>
+          <w:lang w:val="en-GB"/>
+        </w:rPr>
+        <w:t xml:space="preserve"> to get a pre-built computer, there are several points that you may want to think about,</w:t>
+      </w:r>
+      <w:r>
+        <w:rPr>
+          <w:sz w:val="24"/>
+          <w:lang w:val="en-GB"/>
+        </w:rPr>
+        <w:t xml:space="preserve"> </w:t>
+      </w:r>
+      <w:r>
+        <w:rPr>
+          <w:sz w:val="24"/>
+          <w:lang w:val="en-GB"/>
+        </w:rPr>
+        <w:t>what kind of use your computer will be used for, either graphic</w:t>
+      </w:r>
+      <w:r>
+        <w:rPr>
+          <w:sz w:val="24"/>
+          <w:lang w:val="en-GB"/>
+        </w:rPr>
+        <w:t xml:space="preserve"> design</w:t>
+      </w:r>
+      <w:r>
+        <w:rPr>
+          <w:sz w:val="24"/>
+          <w:lang w:val="en-GB"/>
+        </w:rPr>
+        <w:t>, work, study</w:t>
+      </w:r>
+      <w:r>
+        <w:rPr>
+          <w:sz w:val="24"/>
+          <w:lang w:val="en-GB"/>
+        </w:rPr>
+        <w:t xml:space="preserve"> or</w:t>
+      </w:r>
+      <w:r>
+        <w:rPr>
+          <w:sz w:val="24"/>
+          <w:lang w:val="en-GB"/>
+        </w:rPr>
+        <w:t xml:space="preserve"> gaming</w:t>
+      </w:r>
+      <w:r>
+        <w:rPr>
+          <w:sz w:val="24"/>
+          <w:lang w:val="en-GB"/>
+        </w:rPr>
+        <w:t xml:space="preserve">. </w:t>
+      </w:r>
+      <w:r>
+        <w:rPr>
+          <w:sz w:val="24"/>
+          <w:lang w:val="en-GB"/>
+        </w:rPr>
+        <w:t>For computer gam</w:t>
+      </w:r>
+      <w:r>
+        <w:rPr>
+          <w:sz w:val="24"/>
+          <w:lang w:val="en-GB"/>
+        </w:rPr>
+        <w:t>ing,</w:t>
+      </w:r>
+      <w:r>
+        <w:rPr>
+          <w:sz w:val="24"/>
+          <w:lang w:val="en-GB"/>
+        </w:rPr>
+        <w:t xml:space="preserve"> the biggest focus will be on the video card, the better the video cards</w:t>
+      </w:r>
+      <w:r>
+        <w:rPr>
+          <w:sz w:val="24"/>
+          <w:lang w:val="en-GB"/>
+        </w:rPr>
+        <w:t>,</w:t>
+      </w:r>
+      <w:r>
+        <w:rPr>
+          <w:sz w:val="24"/>
+          <w:lang w:val="en-GB"/>
+        </w:rPr>
+        <w:t xml:space="preserve"> </w:t>
+      </w:r>
+      <w:r>
+        <w:rPr>
+          <w:sz w:val="24"/>
+          <w:lang w:val="en-GB"/>
+        </w:rPr>
+        <w:t>will ensure that games will run</w:t>
+      </w:r>
+      <w:r>
+        <w:rPr>
+          <w:sz w:val="24"/>
+          <w:lang w:val="en-GB"/>
+        </w:rPr>
+        <w:t xml:space="preserve"> </w:t>
+      </w:r>
+      <w:r>
+        <w:rPr>
+          <w:sz w:val="24"/>
+          <w:lang w:val="en-GB"/>
+        </w:rPr>
+        <w:t>smoother</w:t>
+      </w:r>
+      <w:r>
+        <w:rPr>
+          <w:sz w:val="24"/>
+          <w:lang w:val="en-GB"/>
+        </w:rPr>
+        <w:t xml:space="preserve">. Video cards such as the Nvidia 1000 series can run most games on </w:t>
+      </w:r>
+      <w:r>
+        <w:rPr>
+          <w:sz w:val="24"/>
+          <w:lang w:val="en-GB"/>
+        </w:rPr>
+        <w:t>very</w:t>
+      </w:r>
+      <w:r>
+        <w:rPr>
+          <w:sz w:val="24"/>
+          <w:lang w:val="en-GB"/>
+        </w:rPr>
+        <w:t xml:space="preserve"> high graphics. </w:t>
+      </w:r>
+      <w:r>
+        <w:rPr>
+          <w:sz w:val="24"/>
+          <w:lang w:val="en-GB"/>
+        </w:rPr>
+        <w:t>The</w:t>
+      </w:r>
+      <w:r>
+        <w:rPr>
+          <w:sz w:val="24"/>
+          <w:lang w:val="en-GB"/>
+        </w:rPr>
+        <w:t xml:space="preserve"> new</w:t>
+      </w:r>
+      <w:r>
+        <w:rPr>
+          <w:sz w:val="24"/>
+          <w:lang w:val="en-GB"/>
+        </w:rPr>
+        <w:t>est</w:t>
+      </w:r>
+      <w:r>
+        <w:rPr>
+          <w:sz w:val="24"/>
+          <w:lang w:val="en-GB"/>
+        </w:rPr>
+        <w:t xml:space="preserve"> games will require a lot of space on the machine, so you may want to have a hard drive that has ample space and can read / write at a high speed, an</w:t>
+      </w:r>
+      <w:bookmarkStart w:id="0" w:name="_GoBack"/>
+      <w:bookmarkEnd w:id="0"/>
+      <w:r>
+        <w:rPr>
+          <w:sz w:val="24"/>
+          <w:lang w:val="en-GB"/>
+        </w:rPr>
+        <w:t xml:space="preserve"> SSD disk will be optimal, so it depends on how much gigabyte need, which depends on how many games one has.</w:t>
+      </w:r>
+      <w:r>
+        <w:rPr>
+          <w:sz w:val="24"/>
+          <w:lang w:val="en-GB"/>
+        </w:rPr>
+        <w:t xml:space="preserve"> </w:t>
+      </w:r>
+      <w:r>
+        <w:rPr>
+          <w:sz w:val="24"/>
+          <w:lang w:val="en-GB"/>
+        </w:rPr>
+        <w:t xml:space="preserve">Choosing a CPU for gaming will not have a </w:t>
+      </w:r>
+      <w:r>
+        <w:rPr>
+          <w:sz w:val="24"/>
+          <w:lang w:val="en-GB"/>
+        </w:rPr>
+        <w:t>significant</w:t>
+      </w:r>
+      <w:r>
+        <w:rPr>
+          <w:sz w:val="24"/>
+          <w:lang w:val="en-GB"/>
+        </w:rPr>
+        <w:t xml:space="preserve"> impact</w:t>
+      </w:r>
+      <w:r>
+        <w:rPr>
+          <w:sz w:val="24"/>
+          <w:lang w:val="en-GB"/>
+        </w:rPr>
+        <w:t xml:space="preserve"> on performance, but a rule of thumb is to get a CUP that costs about a quarter of your total budget. For a computer to work or study then there will be greater focus on the CPU, it determines how the overall performance of the computer. For a work machine, look for dual-core CPU at 2.5GHz or greater. When it comes to memory </w:t>
+      </w:r>
+      <w:r>
+        <w:rPr>
+          <w:sz w:val="24"/>
+          <w:lang w:val="en-GB"/>
+        </w:rPr>
+        <w:t>for</w:t>
+      </w:r>
+      <w:r>
+        <w:rPr>
+          <w:sz w:val="24"/>
+          <w:lang w:val="en-GB"/>
+        </w:rPr>
+        <w:t xml:space="preserve"> </w:t>
+      </w:r>
+      <w:r>
+        <w:rPr>
+          <w:sz w:val="24"/>
+          <w:lang w:val="en-GB"/>
+        </w:rPr>
+        <w:t xml:space="preserve">gaming </w:t>
+      </w:r>
+      <w:r>
+        <w:rPr>
+          <w:sz w:val="24"/>
+          <w:lang w:val="en-GB"/>
+        </w:rPr>
+        <w:t>computer, you should look for RAM that is 8 gigabytes or larger, you can go bigger, but it really does hold 8GB. For a study</w:t>
+      </w:r>
+      <w:r>
+        <w:rPr>
+          <w:sz w:val="24"/>
+          <w:lang w:val="en-GB"/>
+        </w:rPr>
+        <w:t xml:space="preserve"> / work</w:t>
+      </w:r>
+      <w:r>
+        <w:rPr>
+          <w:sz w:val="24"/>
+          <w:lang w:val="en-GB"/>
+        </w:rPr>
+        <w:t xml:space="preserve"> machine, memory plays </w:t>
+      </w:r>
+      <w:r>
+        <w:rPr>
+          <w:sz w:val="24"/>
+          <w:lang w:val="en-GB"/>
+        </w:rPr>
+        <w:t>a key role</w:t>
+      </w:r>
+      <w:r>
+        <w:rPr>
+          <w:sz w:val="24"/>
+          <w:lang w:val="en-GB"/>
+        </w:rPr>
+        <w:t xml:space="preserve">. This determines the speed of the machine, </w:t>
+      </w:r>
+      <w:r>
+        <w:rPr>
+          <w:sz w:val="24"/>
+          <w:lang w:val="en-GB"/>
+        </w:rPr>
+        <w:t>and it would be recommended with 8GB, but should preferably go 16GB if you can afford it.</w:t>
+      </w:r>
+      <w:r>
+        <w:rPr>
+          <w:sz w:val="24"/>
+          <w:lang w:val="en-GB"/>
+        </w:rPr>
+        <w:t xml:space="preserve"> </w:t>
+      </w:r>
+      <w:r>
+        <w:rPr>
+          <w:sz w:val="24"/>
+          <w:lang w:val="en-GB"/>
+        </w:rPr>
+        <w:t>Prebuild computers will vary from a wide price range depending on supplier and components, while the start price can start from 500 euros, and usually goes up to 2000 euros</w:t>
+      </w:r>
+    </w:p>
+    <w:p>
+      <w:pPr>
+        <w:ind w:left="708" w:firstLine="2"/>
+        <w:rPr>
+          <w:sz w:val="24"/>
+          <w:lang w:val="en-GB"/>
+        </w:rPr>
+      </w:pPr>
+    </w:p>
+    <w:p>
+      <w:pPr>
+        <w:ind w:left="708" w:firstLine="2"/>
+        <w:rPr>
+          <w:sz w:val="24"/>
+          <w:lang w:val="en-GB"/>
+        </w:rPr>
+      </w:pPr>
+    </w:p>
+    <w:p>
+      <w:pPr>
+        <w:ind w:left="708" w:firstLine="2"/>
+        <w:rPr>
+          <w:sz w:val="24"/>
+          <w:lang w:val="en-GB"/>
+        </w:rPr>
+      </w:pPr>
+    </w:p>
+    <w:p>
+      <w:pPr>
+        <w:ind w:left="708" w:firstLine="2"/>
+        <w:rPr>
+          <w:sz w:val="24"/>
+          <w:lang w:val="en-GB"/>
+        </w:rPr>
+      </w:pPr>
+    </w:p>
+    <w:p>
+      <w:pPr>
+        <w:ind w:left="708" w:firstLine="2"/>
+        <w:rPr>
+          <w:sz w:val="24"/>
+          <w:lang w:val="en-GB"/>
+        </w:rPr>
+      </w:pPr>
+      <w:r>
+        <w:rPr>
+          <w:sz w:val="24"/>
+          <w:lang w:val="en-GB"/>
+        </w:rPr>
+        <w:t xml:space="preserve">Price </w:t>
+      </w:r>
+      <w:r>
+        <w:rPr>
+          <w:sz w:val="24"/>
+          <w:lang w:val="en-GB"/>
+        </w:rPr>
+        <w:t>500</w:t>
+      </w:r>
+      <w:r>
+        <w:rPr>
+          <w:sz w:val="24"/>
+          <w:lang w:val="en-GB"/>
+        </w:rPr>
+        <w:t xml:space="preserve"> euro to </w:t>
+      </w:r>
+      <w:r>
+        <w:rPr>
+          <w:sz w:val="24"/>
+          <w:lang w:val="en-GB"/>
+        </w:rPr>
+        <w:t>2000</w:t>
+      </w:r>
+      <w:r>
+        <w:rPr>
+          <w:sz w:val="24"/>
+          <w:lang w:val="en-GB"/>
+        </w:rPr>
+        <w:t xml:space="preserve"> euro.</w:t>
+      </w:r>
+    </w:p>
+    <w:p>
+      <w:pPr>
+        <w:ind w:left="708" w:firstLine="2"/>
+        <w:rPr>
+          <w:sz w:val="24"/>
+          <w:lang w:val="en-GB"/>
+        </w:rPr>
+      </w:pPr>
+      <w:proofErr w:type="spellStart"/>
+      <w:r>
+        <w:rPr>
+          <w:sz w:val="24"/>
+          <w:lang w:val="en-GB"/>
+        </w:rPr>
+        <w:lastRenderedPageBreak/>
+        <w:t>Cpu</w:t>
+      </w:r>
+      <w:proofErr w:type="spellEnd"/>
+      <w:r>
+        <w:rPr>
+          <w:sz w:val="24"/>
+          <w:lang w:val="en-GB"/>
+        </w:rPr>
+        <w:t>, memory, higher price, apple</w:t>
+      </w:r>
+      <w:r>
+        <w:rPr>
+          <w:sz w:val="24"/>
+          <w:lang w:val="en-GB"/>
+        </w:rPr>
+        <w:br/>
+        <w:t>For graphic</w:t>
+      </w:r>
+      <w:r>
+        <w:rPr>
+          <w:sz w:val="24"/>
+          <w:lang w:val="en-GB"/>
+        </w:rPr>
+        <w:t xml:space="preserve"> designs</w:t>
+      </w:r>
+      <w:r>
+        <w:rPr>
+          <w:sz w:val="24"/>
+          <w:lang w:val="en-GB"/>
+        </w:rPr>
+        <w:t xml:space="preserve"> the recommendations would be to</w:t>
+      </w:r>
+      <w:r>
+        <w:rPr>
+          <w:sz w:val="24"/>
+          <w:lang w:val="en-GB"/>
+        </w:rPr>
+        <w:t xml:space="preserve"> us</w:t>
+      </w:r>
+      <w:r>
+        <w:rPr>
+          <w:sz w:val="24"/>
+          <w:lang w:val="en-GB"/>
+        </w:rPr>
+        <w:t>e</w:t>
+      </w:r>
+      <w:r>
+        <w:rPr>
+          <w:sz w:val="24"/>
+          <w:lang w:val="en-GB"/>
+        </w:rPr>
+        <w:t xml:space="preserve"> </w:t>
+      </w:r>
+      <w:r>
+        <w:rPr>
+          <w:sz w:val="24"/>
+          <w:lang w:val="en-GB"/>
+        </w:rPr>
+        <w:t>Apple</w:t>
+      </w:r>
+      <w:r>
+        <w:rPr>
+          <w:sz w:val="24"/>
+          <w:lang w:val="en-GB"/>
+        </w:rPr>
+        <w:t>, their</w:t>
+      </w:r>
+      <w:r>
+        <w:rPr>
+          <w:sz w:val="24"/>
+          <w:lang w:val="en-GB"/>
+        </w:rPr>
+        <w:t xml:space="preserve"> </w:t>
+      </w:r>
+      <w:r>
+        <w:rPr>
+          <w:sz w:val="24"/>
+          <w:lang w:val="en-GB"/>
+        </w:rPr>
+        <w:t xml:space="preserve">computer </w:t>
+      </w:r>
+      <w:r>
+        <w:rPr>
+          <w:sz w:val="24"/>
+          <w:lang w:val="en-GB"/>
+        </w:rPr>
+        <w:t xml:space="preserve">products </w:t>
+      </w:r>
+      <w:r>
+        <w:rPr>
+          <w:sz w:val="24"/>
+          <w:lang w:val="en-GB"/>
+        </w:rPr>
+        <w:t xml:space="preserve">are </w:t>
+      </w:r>
+      <w:r>
+        <w:rPr>
+          <w:sz w:val="24"/>
+          <w:lang w:val="en-GB"/>
+        </w:rPr>
+        <w:t>overall</w:t>
+      </w:r>
+      <w:r>
+        <w:rPr>
+          <w:sz w:val="24"/>
+          <w:lang w:val="en-GB"/>
+        </w:rPr>
+        <w:t xml:space="preserve"> more reliable when it comes to graphic designing.</w:t>
+      </w:r>
+    </w:p>
+    <w:p>
+      <w:pPr>
+        <w:ind w:left="708" w:firstLine="2"/>
+        <w:rPr>
+          <w:sz w:val="24"/>
+          <w:lang w:val="en-GB"/>
+        </w:rPr>
+      </w:pPr>
+      <w:r>
+        <w:rPr>
+          <w:sz w:val="24"/>
+          <w:lang w:val="en-GB"/>
+        </w:rPr>
+        <w:t>What you want:</w:t>
+      </w:r>
+      <w:r>
+        <w:rPr>
+          <w:sz w:val="24"/>
+          <w:lang w:val="en-GB"/>
+        </w:rPr>
+        <w:br/>
+        <w:t xml:space="preserve">High resolution, 10-bit colour depth, plenty of memory, powerful processor,   </w:t>
+      </w:r>
+    </w:p>
+    <w:p>
+      <w:pPr>
+        <w:ind w:left="708" w:firstLine="2"/>
+        <w:rPr>
+          <w:sz w:val="24"/>
+          <w:lang w:val="en-GB"/>
+        </w:rPr>
+      </w:pPr>
+      <w:r>
+        <w:rPr>
+          <w:sz w:val="24"/>
+          <w:lang w:val="en-GB"/>
+        </w:rPr>
+        <w:t>The largest downfall for apple computers</w:t>
+      </w:r>
+      <w:r>
+        <w:rPr>
+          <w:sz w:val="24"/>
+          <w:lang w:val="en-GB"/>
+        </w:rPr>
+        <w:t xml:space="preserve"> </w:t>
+      </w:r>
+      <w:r>
+        <w:rPr>
+          <w:sz w:val="24"/>
+          <w:lang w:val="en-GB"/>
+        </w:rPr>
+        <w:t>is that their Apple computers are extremely overpriced.</w:t>
+      </w:r>
+      <w:r>
+        <w:rPr>
+          <w:sz w:val="24"/>
+          <w:lang w:val="en-GB"/>
+        </w:rPr>
+        <w:br/>
+      </w:r>
+    </w:p>
+    <w:p>
+      <w:pPr>
+        <w:rPr>
+          <w:sz w:val="24"/>
+          <w:lang w:val="en-GB"/>
+        </w:rPr>
+      </w:pPr>
+    </w:p>
+    <w:p>
+      <w:pPr>
+        <w:rPr>
+          <w:sz w:val="24"/>
+          <w:lang w:val="en-GB"/>
+        </w:rPr>
+      </w:pPr>
+    </w:p>
+    <w:p>
+      <w:pPr>
+        <w:rPr>
+          <w:sz w:val="24"/>
+          <w:lang w:val="en-GB"/>
+        </w:rPr>
+      </w:pPr>
+    </w:p>
+    <w:p>
+      <w:pPr>
+        <w:rPr>
+          <w:sz w:val="24"/>
+          <w:lang w:val="en-GB"/>
+        </w:rPr>
+      </w:pPr>
+    </w:p>
+    <w:p>
+      <w:pPr>
+        <w:rPr>
+          <w:sz w:val="24"/>
+          <w:lang w:val="en-GB"/>
+        </w:rPr>
+      </w:pPr>
+    </w:p>
+    <w:p>
+      <w:pPr>
+        <w:rPr>
+          <w:sz w:val="24"/>
+          <w:lang w:val="en-GB"/>
+        </w:rPr>
+      </w:pPr>
+    </w:p>
+    <w:p>
+      <w:pPr>
+        <w:rPr>
+          <w:sz w:val="24"/>
+          <w:lang w:val="en-GB"/>
+        </w:rPr>
+      </w:pPr>
+    </w:p>
+    <w:p>
+      <w:pPr>
+        <w:rPr>
+          <w:sz w:val="24"/>
+          <w:lang w:val="en-GB"/>
+        </w:rPr>
+      </w:pPr>
+    </w:p>
+    <w:p>
+      <w:pPr>
+        <w:rPr>
+          <w:sz w:val="24"/>
+          <w:lang w:val="en-GB"/>
+        </w:rPr>
+      </w:pPr>
+    </w:p>
+    <w:p>
+      <w:pPr>
+        <w:rPr>
+          <w:sz w:val="24"/>
+          <w:lang w:val="en-GB"/>
+        </w:rPr>
+      </w:pPr>
+    </w:p>
+    <w:p>
+      <w:pPr>
+        <w:rPr>
+          <w:sz w:val="24"/>
+          <w:lang w:val="en-GB"/>
+        </w:rPr>
+      </w:pPr>
+    </w:p>
+    <w:p>
+      <w:pPr>
+        <w:rPr>
+          <w:sz w:val="24"/>
+          <w:lang w:val="en-GB"/>
+        </w:rPr>
+      </w:pPr>
+    </w:p>
+    <w:p>
+      <w:pPr>
+        <w:rPr>
+          <w:sz w:val="24"/>
+          <w:lang w:val="en-GB"/>
+        </w:rPr>
+      </w:pPr>
+    </w:p>
+    <w:p>
+      <w:pPr>
+        <w:rPr>
+          <w:sz w:val="24"/>
+          <w:lang w:val="en-GB"/>
+        </w:rPr>
+      </w:pPr>
+    </w:p>
+    <w:p>
+      <w:pPr>
+        <w:rPr>
+          <w:sz w:val="24"/>
+          <w:u w:val="single"/>
+          <w:lang w:val="en-GB"/>
+        </w:rPr>
+      </w:pPr>
+    </w:p>
+    <w:p>
+      <w:pPr>
+        <w:rPr>
+          <w:sz w:val="24"/>
+          <w:u w:val="single"/>
+          <w:lang w:val="en-GB"/>
+        </w:rPr>
+      </w:pPr>
+    </w:p>
+    <w:p>
+      <w:pPr>
+        <w:rPr>
+          <w:sz w:val="24"/>
+          <w:u w:val="single"/>
         </w:rPr>
       </w:pPr>
       <w:r>
         <w:rPr>
           <w:b/>
           <w:sz w:val="24"/>
-        </w:rPr>
-        <w:t>Pris</w:t>
-      </w:r>
-      <w:r>
-        <w:rPr>
-          <w:sz w:val="24"/>
-        </w:rPr>
-        <w:t xml:space="preserve">:  </w:t>
-      </w:r>
-      <w:r>
-        <w:rPr>
-          <w:sz w:val="24"/>
-        </w:rPr>
-        <w:br/>
-      </w:r>
-      <w:r>
-        <w:rPr>
-          <w:sz w:val="24"/>
-        </w:rPr>
-        <w:t xml:space="preserve">ferdigbygde datamaskiner kan variere fra et stort prisspekter, der </w:t>
-      </w:r>
-      <w:r>
-        <w:rPr>
-          <w:sz w:val="24"/>
-        </w:rPr>
-        <w:t>startprisen er på rundt tre tusen kroner, og kan ende opp i hundre tusen, men for de mest vanligste så er prisen fra ti tusen kroner, til tjue tusen kroner.</w:t>
-      </w:r>
-      <w:r>
-        <w:rPr>
-          <w:sz w:val="24"/>
-        </w:rPr>
-        <w:br/>
-      </w:r>
-    </w:p>
-    <w:p>
-      <w:pPr>
-        <w:rPr>
-          <w:sz w:val="24"/>
-        </w:rPr>
-      </w:pPr>
+          <w:u w:val="single"/>
+        </w:rPr>
+        <w:t>Stasjo</w:t>
+      </w:r>
       <w:r>
         <w:rPr>
           <w:b/>
           <w:sz w:val="24"/>
-        </w:rPr>
-        <w:t>Forventninger</w:t>
-      </w:r>
-      <w:r>
-        <w:rPr>
-          <w:sz w:val="24"/>
+          <w:u w:val="single"/>
+        </w:rPr>
+        <w:t>nær/ bærbar</w:t>
+      </w:r>
+      <w:r>
+        <w:rPr>
+          <w:sz w:val="24"/>
+          <w:u w:val="single"/>
         </w:rPr>
         <w:t>:</w:t>
       </w:r>
       <w:r>
         <w:rPr>
           <w:sz w:val="24"/>
+          <w:u w:val="single"/>
         </w:rPr>
         <w:t xml:space="preserve"> </w:t>
       </w:r>
-    </w:p>
-    <w:p>
-      <w:pPr>
-        <w:rPr>
-          <w:sz w:val="24"/>
-        </w:rPr>
-      </w:pPr>
-      <w:r>
-        <w:rPr>
-          <w:b/>
-          <w:sz w:val="24"/>
-        </w:rPr>
-        <w:t>Leverandør</w:t>
-      </w:r>
-      <w:r>
-        <w:rPr>
-          <w:sz w:val="24"/>
-        </w:rPr>
-        <w:t>:</w:t>
-      </w:r>
-      <w:r>
-        <w:rPr>
-          <w:sz w:val="24"/>
-        </w:rPr>
-        <w:t xml:space="preserve"> </w:t>
-      </w:r>
-      <w:r>
-        <w:rPr>
-          <w:sz w:val="24"/>
-        </w:rPr>
-        <w:br/>
-      </w:r>
-      <w:r>
-        <w:rPr>
-          <w:sz w:val="24"/>
-        </w:rPr>
-        <w:t xml:space="preserve">Når det kommer til leverandører så er det flere som tilbyr sine produkt, blant de mest kjente så er det, Apple, </w:t>
-      </w:r>
-      <w:proofErr w:type="spellStart"/>
-      <w:r>
-        <w:rPr>
-          <w:sz w:val="24"/>
-        </w:rPr>
-        <w:t>Lenovo</w:t>
-      </w:r>
-      <w:proofErr w:type="spellEnd"/>
-      <w:r>
-        <w:rPr>
-          <w:sz w:val="24"/>
-        </w:rPr>
-        <w:t>, HP, Acer,</w:t>
-      </w:r>
-      <w:r>
-        <w:rPr>
-          <w:sz w:val="24"/>
-        </w:rPr>
-        <w:t xml:space="preserve"> osv.  De fleste leverandørene kommer med Windows operativsystem som standard, bortsett i fra Apple, som bruker MAC operativsystemet. De største forskjellene mellom disse to operativsystemene er slikt som, Design, kompatibilitet, pålitelighet, pris, og programvare.</w:t>
-      </w:r>
-    </w:p>
-    <w:p>
-      <w:pPr>
-        <w:rPr>
-          <w:sz w:val="24"/>
-        </w:rPr>
-      </w:pPr>
-      <w:r>
-        <w:rPr>
-          <w:b/>
-          <w:sz w:val="24"/>
-        </w:rPr>
-        <w:t>Stasjo</w:t>
-      </w:r>
-      <w:r>
-        <w:rPr>
-          <w:b/>
-          <w:sz w:val="24"/>
-        </w:rPr>
-        <w:t>nær/ bærbar</w:t>
-      </w:r>
-      <w:r>
-        <w:rPr>
-          <w:sz w:val="24"/>
-        </w:rPr>
-        <w:t>:</w:t>
-      </w:r>
-      <w:r>
-        <w:rPr>
-          <w:sz w:val="24"/>
-        </w:rPr>
-        <w:t xml:space="preserve"> </w:t>
-      </w:r>
-      <w:r>
-        <w:rPr>
-          <w:sz w:val="24"/>
+      <w:r>
+        <w:rPr>
+          <w:sz w:val="24"/>
+          <w:u w:val="single"/>
         </w:rPr>
         <w:br/>
         <w:t xml:space="preserve">bærbare datamaskiner har fordelen at de er lettere å flytte, de kan overleve uten kontinuerlig tilførsel av strøm, </w:t>
@@ -233,6 +934,7 @@
       <w:r>
         <w:rPr>
           <w:sz w:val="24"/>
+          <w:u w:val="single"/>
         </w:rPr>
         <w:t>de er mye billigere enn stasjonære datamaskiner.</w:t>
       </w:r>
@@ -241,11 +943,13 @@
       <w:pPr>
         <w:rPr>
           <w:sz w:val="24"/>
-        </w:rPr>
-      </w:pPr>
-      <w:r>
-        <w:rPr>
-          <w:sz w:val="24"/>
+          <w:u w:val="single"/>
+        </w:rPr>
+      </w:pPr>
+      <w:r>
+        <w:rPr>
+          <w:sz w:val="24"/>
+          <w:u w:val="single"/>
         </w:rPr>
         <w:t>Fordelen med stasjonære datamaskiner er at de er kraftigere enn bærbare.</w:t>
       </w:r>
@@ -254,79 +958,105 @@
       <w:pPr>
         <w:rPr>
           <w:sz w:val="24"/>
+          <w:u w:val="single"/>
         </w:rPr>
       </w:pPr>
       <w:r>
         <w:rPr>
           <w:b/>
           <w:sz w:val="24"/>
+          <w:u w:val="single"/>
         </w:rPr>
         <w:t>Behov</w:t>
       </w:r>
       <w:r>
         <w:rPr>
           <w:sz w:val="24"/>
+          <w:u w:val="single"/>
         </w:rPr>
         <w:t>:</w:t>
       </w:r>
       <w:r>
         <w:rPr>
           <w:sz w:val="24"/>
+          <w:u w:val="single"/>
         </w:rPr>
         <w:t xml:space="preserve"> </w:t>
       </w:r>
-      <w:bookmarkStart w:id="0" w:name="_GoBack"/>
-      <w:bookmarkEnd w:id="0"/>
-    </w:p>
-    <w:p>
-      <w:pPr>
-        <w:rPr>
-          <w:sz w:val="24"/>
-        </w:rPr>
-      </w:pPr>
-    </w:p>
-    <w:p>
-      <w:pPr>
-        <w:rPr>
-          <w:sz w:val="24"/>
-        </w:rPr>
-      </w:pPr>
-    </w:p>
-    <w:p>
-      <w:pPr>
-        <w:rPr>
-          <w:sz w:val="24"/>
-        </w:rPr>
-      </w:pPr>
-    </w:p>
-    <w:p>
-      <w:pPr>
-        <w:rPr>
-          <w:sz w:val="24"/>
-        </w:rPr>
-      </w:pPr>
-    </w:p>
-    <w:p>
-      <w:pPr>
-        <w:rPr>
-          <w:sz w:val="24"/>
-        </w:rPr>
-      </w:pPr>
-    </w:p>
-    <w:p>
-      <w:pPr>
-        <w:rPr>
-          <w:sz w:val="24"/>
-        </w:rPr>
-      </w:pPr>
-    </w:p>
-    <w:p>
-      <w:pPr>
-        <w:rPr>
-          <w:sz w:val="24"/>
+    </w:p>
+    <w:p>
+      <w:pPr>
+        <w:rPr>
+          <w:sz w:val="24"/>
+          <w:u w:val="single"/>
         </w:rPr>
       </w:pPr>
       <w:hyperlink r:id="rId4" w:history="1">
+        <w:r>
+          <w:rPr>
+            <w:rStyle w:val="Hyperkobling"/>
+            <w:sz w:val="24"/>
+          </w:rPr>
+          <w:t>https://www.addictivetips.com/windows-tips/building-your-own-gaming-pc/</w:t>
+        </w:r>
+      </w:hyperlink>
+      <w:r>
+        <w:rPr>
+          <w:sz w:val="24"/>
+          <w:u w:val="single"/>
+        </w:rPr>
+        <w:t xml:space="preserve"> </w:t>
+      </w:r>
+    </w:p>
+    <w:p>
+      <w:pPr>
+        <w:rPr>
+          <w:sz w:val="24"/>
+        </w:rPr>
+      </w:pPr>
+    </w:p>
+    <w:p>
+      <w:pPr>
+        <w:rPr>
+          <w:sz w:val="24"/>
+        </w:rPr>
+      </w:pPr>
+    </w:p>
+    <w:p>
+      <w:pPr>
+        <w:rPr>
+          <w:sz w:val="24"/>
+        </w:rPr>
+      </w:pPr>
+    </w:p>
+    <w:p>
+      <w:pPr>
+        <w:rPr>
+          <w:sz w:val="24"/>
+        </w:rPr>
+      </w:pPr>
+    </w:p>
+    <w:p>
+      <w:pPr>
+        <w:rPr>
+          <w:sz w:val="24"/>
+        </w:rPr>
+      </w:pPr>
+    </w:p>
+    <w:p>
+      <w:pPr>
+        <w:rPr>
+          <w:sz w:val="24"/>
+        </w:rPr>
+      </w:pPr>
+    </w:p>
+    <w:p>
+      <w:pPr>
+        <w:rPr>
+          <w:sz w:val="24"/>
+        </w:rPr>
+      </w:pPr>
+      <w:hyperlink r:id="rId5" w:history="1">
         <w:r>
           <w:rPr>
             <w:rStyle w:val="Hyperkobling"/>
@@ -342,7 +1072,7 @@
           <w:sz w:val="24"/>
         </w:rPr>
       </w:pPr>
-      <w:hyperlink r:id="rId5" w:history="1">
+      <w:hyperlink r:id="rId6" w:history="1">
         <w:r>
           <w:rPr>
             <w:rStyle w:val="Hyperkobling"/>
@@ -512,6 +1242,7 @@
     <w:lsdException w:name="HTML Sample" w:semiHidden="1" w:unhideWhenUsed="1"/>
     <w:lsdException w:name="HTML Typewriter" w:semiHidden="1" w:unhideWhenUsed="1"/>
     <w:lsdException w:name="HTML Variable" w:semiHidden="1" w:unhideWhenUsed="1"/>
+    <w:lsdException w:name="Normal Table" w:semiHidden="1" w:unhideWhenUsed="1"/>
     <w:lsdException w:name="annotation subject" w:semiHidden="1" w:unhideWhenUsed="1"/>
     <w:lsdException w:name="No List" w:semiHidden="1" w:unhideWhenUsed="1"/>
     <w:lsdException w:name="Outline List 1" w:semiHidden="1" w:unhideWhenUsed="1"/>
@@ -558,8 +1289,10 @@
     <w:lsdException w:name="Table Subtle 2" w:semiHidden="1" w:unhideWhenUsed="1"/>
     <w:lsdException w:name="Table Web 1" w:semiHidden="1" w:unhideWhenUsed="1"/>
     <w:lsdException w:name="Table Web 2" w:semiHidden="1" w:unhideWhenUsed="1"/>
+    <w:lsdException w:name="Table Web 3" w:semiHidden="1" w:unhideWhenUsed="1"/>
     <w:lsdException w:name="Balloon Text" w:semiHidden="1" w:unhideWhenUsed="1"/>
     <w:lsdException w:name="Table Grid" w:uiPriority="39"/>
+    <w:lsdException w:name="Table Theme" w:semiHidden="1" w:unhideWhenUsed="1"/>
     <w:lsdException w:name="Placeholder Text" w:semiHidden="1"/>
     <w:lsdException w:name="No Spacing" w:uiPriority="1" w:qFormat="1"/>
     <w:lsdException w:name="Light Shading" w:uiPriority="60"/>

</xml_diff>